<commit_message>
MostFrequent and Least Frequent element implementation using Double Linked List
</commit_message>
<xml_diff>
--- a/Java8Testing/src/systemDesign/CAPTheorem.docx
+++ b/Java8Testing/src/systemDesign/CAPTheorem.docx
@@ -428,6 +428,263 @@
           <w:shd w:val="clear" w:color="auto" w:fill="FFFFFF"/>
         </w:rPr>
       </w:pPr>
+    </w:p>
+    <w:p>
+      <w:pPr>
+        <w:rPr>
+          <w:rFonts w:ascii="Georgia" w:hAnsi="Georgia"/>
+          <w:b/>
+          <w:spacing w:val="-1"/>
+          <w:sz w:val="32"/>
+          <w:szCs w:val="32"/>
+          <w:shd w:val="clear" w:color="auto" w:fill="FFFFFF"/>
+        </w:rPr>
+      </w:pPr>
+      <w:proofErr w:type="gramStart"/>
+      <w:r>
+        <w:rPr>
+          <w:rFonts w:ascii="Georgia" w:hAnsi="Georgia"/>
+          <w:b/>
+          <w:spacing w:val="-1"/>
+          <w:sz w:val="32"/>
+          <w:szCs w:val="32"/>
+          <w:shd w:val="clear" w:color="auto" w:fill="FFFFFF"/>
+        </w:rPr>
+        <w:t>Availability :</w:t>
+      </w:r>
+      <w:proofErr w:type="gramEnd"/>
+      <w:r>
+        <w:rPr>
+          <w:rFonts w:ascii="Georgia" w:hAnsi="Georgia"/>
+          <w:b/>
+          <w:spacing w:val="-1"/>
+          <w:sz w:val="32"/>
+          <w:szCs w:val="32"/>
+          <w:shd w:val="clear" w:color="auto" w:fill="FFFFFF"/>
+        </w:rPr>
+        <w:t xml:space="preserve"> </w:t>
+      </w:r>
+    </w:p>
+    <w:p>
+      <w:pPr>
+        <w:rPr>
+          <w:rFonts w:ascii="Georgia" w:hAnsi="Georgia"/>
+          <w:i/>
+          <w:iCs/>
+          <w:spacing w:val="-1"/>
+          <w:sz w:val="32"/>
+          <w:szCs w:val="32"/>
+          <w:shd w:val="clear" w:color="auto" w:fill="FFFFFF"/>
+        </w:rPr>
+      </w:pPr>
+      <w:r>
+        <w:rPr>
+          <w:rFonts w:ascii="Georgia" w:hAnsi="Georgia"/>
+          <w:i/>
+          <w:iCs/>
+          <w:spacing w:val="-1"/>
+          <w:sz w:val="32"/>
+          <w:szCs w:val="32"/>
+          <w:shd w:val="clear" w:color="auto" w:fill="FFFFFF"/>
+        </w:rPr>
+        <w:t xml:space="preserve">Availability in CAP theorem is not the same as the downtime we talk about in our day to day system. Example 99.9% availability of a </w:t>
+      </w:r>
+      <w:proofErr w:type="spellStart"/>
+      <w:r>
+        <w:rPr>
+          <w:rFonts w:ascii="Georgia" w:hAnsi="Georgia"/>
+          <w:i/>
+          <w:iCs/>
+          <w:spacing w:val="-1"/>
+          <w:sz w:val="32"/>
+          <w:szCs w:val="32"/>
+          <w:shd w:val="clear" w:color="auto" w:fill="FFFFFF"/>
+        </w:rPr>
+        <w:t>microservice</w:t>
+      </w:r>
+      <w:proofErr w:type="spellEnd"/>
+      <w:r>
+        <w:rPr>
+          <w:rFonts w:ascii="Georgia" w:hAnsi="Georgia"/>
+          <w:i/>
+          <w:iCs/>
+          <w:spacing w:val="-1"/>
+          <w:sz w:val="32"/>
+          <w:szCs w:val="32"/>
+          <w:shd w:val="clear" w:color="auto" w:fill="FFFFFF"/>
+        </w:rPr>
+        <w:t xml:space="preserve"> is not the same as CAP theorem Availability. CAP-</w:t>
+      </w:r>
+      <w:proofErr w:type="spellStart"/>
+      <w:r>
+        <w:rPr>
+          <w:rFonts w:ascii="Georgia" w:hAnsi="Georgia"/>
+          <w:i/>
+          <w:iCs/>
+          <w:spacing w:val="-1"/>
+          <w:sz w:val="32"/>
+          <w:szCs w:val="32"/>
+          <w:shd w:val="clear" w:color="auto" w:fill="FFFFFF"/>
+        </w:rPr>
+        <w:t>Availibilty</w:t>
+      </w:r>
+      <w:proofErr w:type="spellEnd"/>
+      <w:r>
+        <w:rPr>
+          <w:rFonts w:ascii="Georgia" w:hAnsi="Georgia"/>
+          <w:i/>
+          <w:iCs/>
+          <w:spacing w:val="-1"/>
+          <w:sz w:val="32"/>
+          <w:szCs w:val="32"/>
+          <w:shd w:val="clear" w:color="auto" w:fill="FFFFFF"/>
+        </w:rPr>
+        <w:t xml:space="preserve"> talks about if the cluster has network partition how the system will behave, whether it will start giving error or keep serving requests successfully.</w:t>
+      </w:r>
+    </w:p>
+    <w:p>
+      <w:pPr>
+        <w:rPr>
+          <w:rFonts w:ascii="Georgia" w:hAnsi="Georgia"/>
+          <w:b/>
+          <w:spacing w:val="-1"/>
+          <w:sz w:val="32"/>
+          <w:szCs w:val="32"/>
+          <w:shd w:val="clear" w:color="auto" w:fill="FFFFFF"/>
+        </w:rPr>
+      </w:pPr>
+    </w:p>
+    <w:p>
+      <w:pPr>
+        <w:rPr>
+          <w:rFonts w:ascii="Georgia" w:hAnsi="Georgia"/>
+          <w:b/>
+          <w:spacing w:val="-1"/>
+          <w:sz w:val="32"/>
+          <w:szCs w:val="32"/>
+          <w:shd w:val="clear" w:color="auto" w:fill="FFFFFF"/>
+        </w:rPr>
+      </w:pPr>
+    </w:p>
+    <w:p>
+      <w:pPr>
+        <w:rPr>
+          <w:rFonts w:ascii="Georgia" w:hAnsi="Georgia"/>
+          <w:b/>
+          <w:spacing w:val="-1"/>
+          <w:sz w:val="32"/>
+          <w:szCs w:val="32"/>
+          <w:shd w:val="clear" w:color="auto" w:fill="FFFFFF"/>
+        </w:rPr>
+      </w:pPr>
+    </w:p>
+    <w:p>
+      <w:pPr>
+        <w:rPr>
+          <w:rFonts w:ascii="Georgia" w:hAnsi="Georgia"/>
+          <w:b/>
+          <w:spacing w:val="-1"/>
+          <w:sz w:val="32"/>
+          <w:szCs w:val="32"/>
+          <w:shd w:val="clear" w:color="auto" w:fill="FFFFFF"/>
+        </w:rPr>
+      </w:pPr>
+    </w:p>
+    <w:p>
+      <w:pPr>
+        <w:rPr>
+          <w:rFonts w:ascii="Georgia" w:hAnsi="Georgia"/>
+          <w:b/>
+          <w:spacing w:val="-1"/>
+          <w:sz w:val="32"/>
+          <w:szCs w:val="32"/>
+          <w:shd w:val="clear" w:color="auto" w:fill="FFFFFF"/>
+        </w:rPr>
+      </w:pPr>
+    </w:p>
+    <w:p>
+      <w:pPr>
+        <w:rPr>
+          <w:rFonts w:ascii="Georgia" w:hAnsi="Georgia"/>
+          <w:b/>
+          <w:spacing w:val="-1"/>
+          <w:sz w:val="32"/>
+          <w:szCs w:val="32"/>
+          <w:shd w:val="clear" w:color="auto" w:fill="FFFFFF"/>
+        </w:rPr>
+      </w:pPr>
+    </w:p>
+    <w:p>
+      <w:pPr>
+        <w:rPr>
+          <w:rFonts w:ascii="Georgia" w:hAnsi="Georgia"/>
+          <w:b/>
+          <w:spacing w:val="-1"/>
+          <w:sz w:val="32"/>
+          <w:szCs w:val="32"/>
+          <w:shd w:val="clear" w:color="auto" w:fill="FFFFFF"/>
+        </w:rPr>
+      </w:pPr>
+    </w:p>
+    <w:p>
+      <w:pPr>
+        <w:rPr>
+          <w:rFonts w:ascii="Georgia" w:hAnsi="Georgia"/>
+          <w:b/>
+          <w:spacing w:val="-1"/>
+          <w:sz w:val="32"/>
+          <w:szCs w:val="32"/>
+          <w:shd w:val="clear" w:color="auto" w:fill="FFFFFF"/>
+        </w:rPr>
+      </w:pPr>
+    </w:p>
+    <w:p>
+      <w:pPr>
+        <w:rPr>
+          <w:rFonts w:ascii="Georgia" w:hAnsi="Georgia"/>
+          <w:b/>
+          <w:spacing w:val="-1"/>
+          <w:sz w:val="32"/>
+          <w:szCs w:val="32"/>
+          <w:shd w:val="clear" w:color="auto" w:fill="FFFFFF"/>
+        </w:rPr>
+      </w:pPr>
+    </w:p>
+    <w:p>
+      <w:pPr>
+        <w:rPr>
+          <w:rFonts w:ascii="Georgia" w:hAnsi="Georgia"/>
+          <w:b/>
+          <w:spacing w:val="-1"/>
+          <w:sz w:val="32"/>
+          <w:szCs w:val="32"/>
+          <w:shd w:val="clear" w:color="auto" w:fill="FFFFFF"/>
+        </w:rPr>
+      </w:pPr>
+    </w:p>
+    <w:p>
+      <w:pPr>
+        <w:rPr>
+          <w:rFonts w:ascii="Georgia" w:hAnsi="Georgia"/>
+          <w:b/>
+          <w:spacing w:val="-1"/>
+          <w:sz w:val="32"/>
+          <w:szCs w:val="32"/>
+          <w:shd w:val="clear" w:color="auto" w:fill="FFFFFF"/>
+        </w:rPr>
+      </w:pPr>
+    </w:p>
+    <w:p>
+      <w:pPr>
+        <w:rPr>
+          <w:rFonts w:ascii="Georgia" w:hAnsi="Georgia"/>
+          <w:b/>
+          <w:spacing w:val="-1"/>
+          <w:sz w:val="32"/>
+          <w:szCs w:val="32"/>
+          <w:shd w:val="clear" w:color="auto" w:fill="FFFFFF"/>
+        </w:rPr>
+      </w:pPr>
       <w:r>
         <w:rPr>
           <w:rFonts w:ascii="Georgia" w:hAnsi="Georgia"/>
@@ -525,6 +782,8 @@
           <w:shd w:val="clear" w:color="auto" w:fill="FFFFFF"/>
         </w:rPr>
       </w:pPr>
+      <w:bookmarkStart w:id="0" w:name="_GoBack"/>
+      <w:bookmarkEnd w:id="0"/>
     </w:p>
     <w:p>
       <w:pPr>
@@ -807,83 +1066,6 @@
           <w:shd w:val="clear" w:color="auto" w:fill="FFFFFF"/>
         </w:rPr>
         <w:t xml:space="preserve"> but having multiple copies also ensures against Network failures within a cluster hence this falls into AP category.</w:t>
-      </w:r>
-    </w:p>
-    <w:p>
-      <w:pPr>
-        <w:rPr>
-          <w:rFonts w:ascii="Georgia" w:hAnsi="Georgia"/>
-          <w:i/>
-          <w:iCs/>
-          <w:spacing w:val="-1"/>
-          <w:sz w:val="32"/>
-          <w:szCs w:val="32"/>
-          <w:shd w:val="clear" w:color="auto" w:fill="FFFFFF"/>
-        </w:rPr>
-      </w:pPr>
-      <w:r>
-        <w:rPr>
-          <w:rFonts w:ascii="Georgia" w:hAnsi="Georgia"/>
-          <w:i/>
-          <w:iCs/>
-          <w:spacing w:val="-1"/>
-          <w:sz w:val="32"/>
-          <w:szCs w:val="32"/>
-          <w:shd w:val="clear" w:color="auto" w:fill="FFFFFF"/>
-        </w:rPr>
-        <w:t xml:space="preserve">Availability in CAP theorem is not the same as the downtime we talk about in our day to day system. Example 99.9% availability of a </w:t>
-      </w:r>
-      <w:proofErr w:type="spellStart"/>
-      <w:r>
-        <w:rPr>
-          <w:rFonts w:ascii="Georgia" w:hAnsi="Georgia"/>
-          <w:i/>
-          <w:iCs/>
-          <w:spacing w:val="-1"/>
-          <w:sz w:val="32"/>
-          <w:szCs w:val="32"/>
-          <w:shd w:val="clear" w:color="auto" w:fill="FFFFFF"/>
-        </w:rPr>
-        <w:t>microservice</w:t>
-      </w:r>
-      <w:proofErr w:type="spellEnd"/>
-      <w:r>
-        <w:rPr>
-          <w:rFonts w:ascii="Georgia" w:hAnsi="Georgia"/>
-          <w:i/>
-          <w:iCs/>
-          <w:spacing w:val="-1"/>
-          <w:sz w:val="32"/>
-          <w:szCs w:val="32"/>
-          <w:shd w:val="clear" w:color="auto" w:fill="FFFFFF"/>
-        </w:rPr>
-        <w:t xml:space="preserve"> is not the same as CAP theorem Availability. CAP-</w:t>
-      </w:r>
-      <w:proofErr w:type="spellStart"/>
-      <w:r>
-        <w:rPr>
-          <w:rFonts w:ascii="Georgia" w:hAnsi="Georgia"/>
-          <w:i/>
-          <w:iCs/>
-          <w:spacing w:val="-1"/>
-          <w:sz w:val="32"/>
-          <w:szCs w:val="32"/>
-          <w:shd w:val="clear" w:color="auto" w:fill="FFFFFF"/>
-        </w:rPr>
-        <w:t>Availibilty</w:t>
-      </w:r>
-      <w:proofErr w:type="spellEnd"/>
-      <w:r>
-        <w:rPr>
-          <w:rFonts w:ascii="Georgia" w:hAnsi="Georgia"/>
-          <w:i/>
-          <w:iCs/>
-          <w:spacing w:val="-1"/>
-          <w:sz w:val="32"/>
-          <w:szCs w:val="32"/>
-          <w:shd w:val="clear" w:color="auto" w:fill="FFFFFF"/>
-        </w:rPr>
-        <w:t xml:space="preserve"> talks about if the cluster has network partition how the system will behave, whether it will start giving error or keep serving requests successfully.</w:t>
       </w:r>
     </w:p>
     <w:p>
@@ -1254,8 +1436,6 @@
           <w:t>https://medium.com/@bikas.katwal10/mongodb-vs-cassandra-vs-rdbms-where-do-they-stand-in-the-cap-theorem-1bae779a7a15</w:t>
         </w:r>
       </w:hyperlink>
-      <w:bookmarkStart w:id="0" w:name="_GoBack"/>
-      <w:bookmarkEnd w:id="0"/>
     </w:p>
     <w:sectPr>
       <w:pgSz w:w="12240" w:h="15840"/>

</xml_diff>